<commit_message>
Update report file and update design of others files
</commit_message>
<xml_diff>
--- a/6-semester/educational-practice/exam-report-source.docx
+++ b/6-semester/educational-practice/exam-report-source.docx
@@ -156,7 +156,7 @@
               </wp:anchor>
             </w:drawing>
           </mc:Choice>
-          <mc:Fallback xmlns:sl="http://schemas.openxmlformats.org/schemaLibrary/2006/main" xmlns:a="http://schemas.openxmlformats.org/drawingml/2006/main" xmlns:pic="http://schemas.openxmlformats.org/drawingml/2006/picture" xmlns:c="http://schemas.openxmlformats.org/drawingml/2006/chart" xmlns:lc="http://schemas.openxmlformats.org/drawingml/2006/lockedCanvas" xmlns:dgm="http://schemas.openxmlformats.org/drawingml/2006/diagram">
+          <mc:Fallback xmlns:dgm="http://schemas.openxmlformats.org/drawingml/2006/diagram" xmlns:lc="http://schemas.openxmlformats.org/drawingml/2006/lockedCanvas" xmlns:c="http://schemas.openxmlformats.org/drawingml/2006/chart" xmlns:pic="http://schemas.openxmlformats.org/drawingml/2006/picture" xmlns:a="http://schemas.openxmlformats.org/drawingml/2006/main" xmlns:sl="http://schemas.openxmlformats.org/schemaLibrary/2006/main">
             <w:drawing>
               <wp:anchor allowOverlap="1" behindDoc="0" distB="4294967295" distT="4294967295" distL="114300" distR="114300" hidden="0" layoutInCell="1" locked="0" relativeHeight="0" simplePos="0">
                 <wp:simplePos x="0" y="0"/>
@@ -399,7 +399,43 @@
           <w:sz w:val="26"/>
           <w:szCs w:val="26"/>
         </w:rPr>
-        <w:t>Зав. кафедрой ИТиЭО д.п.н., проф.</w:t>
+        <w:t xml:space="preserve">Зав. кафедрой </w:t>
+      </w:r>
+      <w:proofErr w:type="spellStart"/>
+      <w:r>
+        <w:rPr>
+          <w:rFonts w:ascii="Times New Roman" w:eastAsia="Times New Roman" w:hAnsi="Times New Roman"/>
+          <w:sz w:val="26"/>
+          <w:szCs w:val="26"/>
+        </w:rPr>
+        <w:t>ИТиЭО</w:t>
+      </w:r>
+      <w:proofErr w:type="spellEnd"/>
+      <w:r>
+        <w:rPr>
+          <w:rFonts w:ascii="Times New Roman" w:eastAsia="Times New Roman" w:hAnsi="Times New Roman"/>
+          <w:sz w:val="26"/>
+          <w:szCs w:val="26"/>
+        </w:rPr>
+        <w:t xml:space="preserve"> </w:t>
+      </w:r>
+      <w:proofErr w:type="spellStart"/>
+      <w:r>
+        <w:rPr>
+          <w:rFonts w:ascii="Times New Roman" w:eastAsia="Times New Roman" w:hAnsi="Times New Roman"/>
+          <w:sz w:val="26"/>
+          <w:szCs w:val="26"/>
+        </w:rPr>
+        <w:t>д.п.н</w:t>
+      </w:r>
+      <w:proofErr w:type="spellEnd"/>
+      <w:r>
+        <w:rPr>
+          <w:rFonts w:ascii="Times New Roman" w:eastAsia="Times New Roman" w:hAnsi="Times New Roman"/>
+          <w:sz w:val="26"/>
+          <w:szCs w:val="26"/>
+        </w:rPr>
+        <w:t>., проф.</w:t>
       </w:r>
     </w:p>
     <w:p>
@@ -472,8 +508,18 @@
           <w:sz w:val="26"/>
           <w:szCs w:val="26"/>
         </w:rPr>
-        <w:t>Руководитель [регалии] кафедры ИТиЭО</w:t>
-      </w:r>
+        <w:t xml:space="preserve">Руководитель [регалии] кафедры </w:t>
+      </w:r>
+      <w:proofErr w:type="spellStart"/>
+      <w:r>
+        <w:rPr>
+          <w:rFonts w:ascii="Times New Roman" w:eastAsia="Times New Roman" w:hAnsi="Times New Roman"/>
+          <w:sz w:val="26"/>
+          <w:szCs w:val="26"/>
+        </w:rPr>
+        <w:t>ИТиЭО</w:t>
+      </w:r>
+      <w:proofErr w:type="spellEnd"/>
     </w:p>
     <w:p>
       <w:pPr>
@@ -504,6 +550,7 @@
         </w:rPr>
         <w:t>_</w:t>
       </w:r>
+      <w:proofErr w:type="spellStart"/>
       <w:r>
         <w:rPr>
           <w:rFonts w:ascii="Times New Roman" w:eastAsia="Times New Roman" w:hAnsi="Times New Roman"/>
@@ -511,8 +558,9 @@
           <w:szCs w:val="26"/>
           <w:u w:val="single"/>
         </w:rPr>
-        <w:t xml:space="preserve">Шалденкова А. В., кандидат физ.-мат. </w:t>
-      </w:r>
+        <w:t>Шалденкова</w:t>
+      </w:r>
+      <w:proofErr w:type="spellEnd"/>
       <w:r>
         <w:rPr>
           <w:rFonts w:ascii="Times New Roman" w:eastAsia="Times New Roman" w:hAnsi="Times New Roman"/>
@@ -520,7 +568,7 @@
           <w:szCs w:val="26"/>
           <w:u w:val="single"/>
         </w:rPr>
-        <w:t>н</w:t>
+        <w:t xml:space="preserve"> А. В., кандидат физ.-мат. </w:t>
       </w:r>
       <w:r>
         <w:rPr>
@@ -529,7 +577,7 @@
           <w:szCs w:val="26"/>
           <w:u w:val="single"/>
         </w:rPr>
-        <w:t>аук</w:t>
+        <w:t>н</w:t>
       </w:r>
       <w:r>
         <w:rPr>
@@ -538,7 +586,7 @@
           <w:szCs w:val="26"/>
           <w:u w:val="single"/>
         </w:rPr>
-        <w:t>,</w:t>
+        <w:t>аук</w:t>
       </w:r>
       <w:r>
         <w:rPr>
@@ -547,90 +595,7 @@
           <w:szCs w:val="26"/>
           <w:u w:val="single"/>
         </w:rPr>
-        <w:t xml:space="preserve"> доцент</w:t>
-      </w:r>
-      <w:r>
-        <w:rPr>
-          <w:rFonts w:ascii="Times New Roman" w:eastAsia="Times New Roman" w:hAnsi="Times New Roman"/>
-          <w:sz w:val="26"/>
-          <w:szCs w:val="26"/>
-        </w:rPr>
-        <w:t>_</w:t>
-      </w:r>
-    </w:p>
-    <w:p>
-      <w:pPr>
-        <w:spacing w:after="0"/>
-        <w:jc w:val="right"/>
-        <w:rPr>
-          <w:rFonts w:ascii="Times New Roman" w:eastAsia="Times New Roman" w:hAnsi="Times New Roman"/>
-        </w:rPr>
-      </w:pPr>
-      <w:r>
-        <w:rPr>
-          <w:rFonts w:ascii="Times New Roman" w:eastAsia="Times New Roman" w:hAnsi="Times New Roman"/>
-        </w:rPr>
-        <w:t>(ФИО)</w:t>
-      </w:r>
-    </w:p>
-    <w:p>
-      <w:pPr>
-        <w:spacing w:after="0"/>
-        <w:jc w:val="right"/>
-        <w:rPr>
-          <w:rFonts w:ascii="Times New Roman" w:eastAsia="Times New Roman" w:hAnsi="Times New Roman"/>
-          <w:sz w:val="26"/>
-          <w:szCs w:val="26"/>
-        </w:rPr>
-      </w:pPr>
-    </w:p>
-    <w:p>
-      <w:pPr>
-        <w:spacing w:after="0"/>
-        <w:jc w:val="right"/>
-        <w:rPr>
-          <w:rFonts w:ascii="Times New Roman" w:eastAsia="Times New Roman" w:hAnsi="Times New Roman"/>
-          <w:sz w:val="26"/>
-          <w:szCs w:val="26"/>
-        </w:rPr>
-      </w:pPr>
-      <w:r>
-        <w:rPr>
-          <w:rFonts w:ascii="Times New Roman" w:eastAsia="Times New Roman" w:hAnsi="Times New Roman"/>
-          <w:sz w:val="26"/>
-          <w:szCs w:val="26"/>
-        </w:rPr>
-        <w:t>Студент 3 курса</w:t>
-      </w:r>
-    </w:p>
-    <w:p>
-      <w:pPr>
-        <w:spacing w:after="0"/>
-        <w:jc w:val="right"/>
-        <w:rPr>
-          <w:rFonts w:ascii="Times New Roman" w:eastAsia="Times New Roman" w:hAnsi="Times New Roman"/>
-          <w:sz w:val="26"/>
-          <w:szCs w:val="26"/>
-        </w:rPr>
-      </w:pPr>
-    </w:p>
-    <w:p>
-      <w:pPr>
-        <w:spacing w:after="0"/>
-        <w:jc w:val="right"/>
-        <w:rPr>
-          <w:rFonts w:ascii="Times New Roman" w:eastAsia="Times New Roman" w:hAnsi="Times New Roman"/>
-          <w:sz w:val="26"/>
-          <w:szCs w:val="26"/>
-        </w:rPr>
-      </w:pPr>
-      <w:r>
-        <w:rPr>
-          <w:rFonts w:ascii="Times New Roman" w:eastAsia="Times New Roman" w:hAnsi="Times New Roman"/>
-          <w:sz w:val="26"/>
-          <w:szCs w:val="26"/>
-        </w:rPr>
-        <w:t>_</w:t>
+        <w:t>,</w:t>
       </w:r>
       <w:r>
         <w:rPr>
@@ -639,7 +604,7 @@
           <w:szCs w:val="26"/>
           <w:u w:val="single"/>
         </w:rPr>
-        <w:t>Моисеенко П. А.</w:t>
+        <w:t xml:space="preserve"> доцент</w:t>
       </w:r>
       <w:r>
         <w:rPr>
@@ -647,7 +612,7 @@
           <w:sz w:val="26"/>
           <w:szCs w:val="26"/>
         </w:rPr>
-        <w:t>__</w:t>
+        <w:t>_</w:t>
       </w:r>
     </w:p>
     <w:p>
@@ -667,6 +632,8 @@
     </w:p>
     <w:p>
       <w:pPr>
+        <w:spacing w:after="0"/>
+        <w:jc w:val="right"/>
         <w:rPr>
           <w:rFonts w:ascii="Times New Roman" w:eastAsia="Times New Roman" w:hAnsi="Times New Roman"/>
           <w:sz w:val="26"/>
@@ -676,34 +643,38 @@
     </w:p>
     <w:p>
       <w:pPr>
+        <w:spacing w:after="0"/>
+        <w:jc w:val="right"/>
         <w:rPr>
           <w:rFonts w:ascii="Times New Roman" w:eastAsia="Times New Roman" w:hAnsi="Times New Roman"/>
           <w:sz w:val="26"/>
           <w:szCs w:val="26"/>
         </w:rPr>
       </w:pPr>
-    </w:p>
-    <w:p>
-      <w:pPr>
-        <w:jc w:val="center"/>
+      <w:r>
         <w:rPr>
           <w:rFonts w:ascii="Times New Roman" w:eastAsia="Times New Roman" w:hAnsi="Times New Roman"/>
           <w:sz w:val="26"/>
           <w:szCs w:val="26"/>
         </w:rPr>
-      </w:pPr>
-      <w:r>
+        <w:t>Студент 3 курса</w:t>
+      </w:r>
+    </w:p>
+    <w:p>
+      <w:pPr>
+        <w:spacing w:after="0"/>
+        <w:jc w:val="right"/>
         <w:rPr>
           <w:rFonts w:ascii="Times New Roman" w:eastAsia="Times New Roman" w:hAnsi="Times New Roman"/>
           <w:sz w:val="26"/>
           <w:szCs w:val="26"/>
         </w:rPr>
-        <w:t>Санкт-Петербург</w:t>
-      </w:r>
-    </w:p>
-    <w:p>
-      <w:pPr>
-        <w:jc w:val="center"/>
+      </w:pPr>
+    </w:p>
+    <w:p>
+      <w:pPr>
+        <w:spacing w:after="0"/>
+        <w:jc w:val="right"/>
         <w:rPr>
           <w:rFonts w:ascii="Times New Roman" w:eastAsia="Times New Roman" w:hAnsi="Times New Roman"/>
           <w:sz w:val="26"/>
@@ -716,7 +687,7 @@
           <w:sz w:val="26"/>
           <w:szCs w:val="26"/>
         </w:rPr>
-        <w:t xml:space="preserve"> 20</w:t>
+        <w:t>_</w:t>
       </w:r>
       <w:r>
         <w:rPr>
@@ -724,7 +695,92 @@
           <w:sz w:val="26"/>
           <w:szCs w:val="26"/>
           <w:u w:val="single"/>
-          <w:lang w:val="en-US"/>
+        </w:rPr>
+        <w:t>Моисеенко П. А.</w:t>
+      </w:r>
+      <w:r>
+        <w:rPr>
+          <w:rFonts w:ascii="Times New Roman" w:eastAsia="Times New Roman" w:hAnsi="Times New Roman"/>
+          <w:sz w:val="26"/>
+          <w:szCs w:val="26"/>
+        </w:rPr>
+        <w:t>__</w:t>
+      </w:r>
+    </w:p>
+    <w:p>
+      <w:pPr>
+        <w:spacing w:after="0"/>
+        <w:jc w:val="right"/>
+        <w:rPr>
+          <w:rFonts w:ascii="Times New Roman" w:eastAsia="Times New Roman" w:hAnsi="Times New Roman"/>
+        </w:rPr>
+      </w:pPr>
+      <w:r>
+        <w:rPr>
+          <w:rFonts w:ascii="Times New Roman" w:eastAsia="Times New Roman" w:hAnsi="Times New Roman"/>
+        </w:rPr>
+        <w:t>(ФИО)</w:t>
+      </w:r>
+    </w:p>
+    <w:p>
+      <w:pPr>
+        <w:rPr>
+          <w:rFonts w:ascii="Times New Roman" w:eastAsia="Times New Roman" w:hAnsi="Times New Roman"/>
+          <w:sz w:val="26"/>
+          <w:szCs w:val="26"/>
+        </w:rPr>
+      </w:pPr>
+    </w:p>
+    <w:p>
+      <w:pPr>
+        <w:rPr>
+          <w:rFonts w:ascii="Times New Roman" w:eastAsia="Times New Roman" w:hAnsi="Times New Roman"/>
+          <w:sz w:val="26"/>
+          <w:szCs w:val="26"/>
+        </w:rPr>
+      </w:pPr>
+    </w:p>
+    <w:p>
+      <w:pPr>
+        <w:jc w:val="center"/>
+        <w:rPr>
+          <w:rFonts w:ascii="Times New Roman" w:eastAsia="Times New Roman" w:hAnsi="Times New Roman"/>
+          <w:sz w:val="26"/>
+          <w:szCs w:val="26"/>
+        </w:rPr>
+      </w:pPr>
+      <w:r>
+        <w:rPr>
+          <w:rFonts w:ascii="Times New Roman" w:eastAsia="Times New Roman" w:hAnsi="Times New Roman"/>
+          <w:sz w:val="26"/>
+          <w:szCs w:val="26"/>
+        </w:rPr>
+        <w:t>Санкт-Петербург</w:t>
+      </w:r>
+    </w:p>
+    <w:p>
+      <w:pPr>
+        <w:jc w:val="center"/>
+        <w:rPr>
+          <w:rFonts w:ascii="Times New Roman" w:eastAsia="Times New Roman" w:hAnsi="Times New Roman"/>
+          <w:sz w:val="26"/>
+          <w:szCs w:val="26"/>
+        </w:rPr>
+      </w:pPr>
+      <w:r>
+        <w:rPr>
+          <w:rFonts w:ascii="Times New Roman" w:eastAsia="Times New Roman" w:hAnsi="Times New Roman"/>
+          <w:sz w:val="26"/>
+          <w:szCs w:val="26"/>
+        </w:rPr>
+        <w:t xml:space="preserve"> 20</w:t>
+      </w:r>
+      <w:r>
+        <w:rPr>
+          <w:rFonts w:ascii="Times New Roman" w:eastAsia="Times New Roman" w:hAnsi="Times New Roman"/>
+          <w:sz w:val="26"/>
+          <w:szCs w:val="26"/>
+          <w:u w:val="single"/>
         </w:rPr>
         <w:t>21</w:t>
       </w:r>
@@ -784,7 +840,31 @@
           <w:sz w:val="24"/>
           <w:szCs w:val="24"/>
         </w:rPr>
-        <w:t>Изучить и проанализировать печатные и Internet-источники по философским проблемам информатики.</w:t>
+        <w:t xml:space="preserve">Изучить и проанализировать печатные и </w:t>
+      </w:r>
+      <w:proofErr w:type="spellStart"/>
+      <w:r>
+        <w:rPr>
+          <w:rFonts w:ascii="Times New Roman" w:eastAsia="Times New Roman" w:hAnsi="Times New Roman"/>
+          <w:b/>
+          <w:i/>
+          <w:color w:val="000000"/>
+          <w:sz w:val="24"/>
+          <w:szCs w:val="24"/>
+        </w:rPr>
+        <w:t>Internet</w:t>
+      </w:r>
+      <w:proofErr w:type="spellEnd"/>
+      <w:r>
+        <w:rPr>
+          <w:rFonts w:ascii="Times New Roman" w:eastAsia="Times New Roman" w:hAnsi="Times New Roman"/>
+          <w:b/>
+          <w:i/>
+          <w:color w:val="000000"/>
+          <w:sz w:val="24"/>
+          <w:szCs w:val="24"/>
+        </w:rPr>
+        <w:t>-источники по философским проблемам информатики.</w:t>
       </w:r>
     </w:p>
     <w:p>
@@ -811,7 +891,27 @@
           <w:sz w:val="24"/>
           <w:szCs w:val="24"/>
         </w:rPr>
-        <w:t>Примечание: Найти не менее 7 источников и составить аннотированный список (в группе)</w:t>
+        <w:t>Примечание</w:t>
+      </w:r>
+      <w:proofErr w:type="gramStart"/>
+      <w:r>
+        <w:rPr>
+          <w:rFonts w:ascii="Times New Roman" w:eastAsia="Times New Roman" w:hAnsi="Times New Roman"/>
+          <w:color w:val="000000"/>
+          <w:sz w:val="24"/>
+          <w:szCs w:val="24"/>
+        </w:rPr>
+        <w:t>: Найти</w:t>
+      </w:r>
+      <w:proofErr w:type="gramEnd"/>
+      <w:r>
+        <w:rPr>
+          <w:rFonts w:ascii="Times New Roman" w:eastAsia="Times New Roman" w:hAnsi="Times New Roman"/>
+          <w:color w:val="000000"/>
+          <w:sz w:val="24"/>
+          <w:szCs w:val="24"/>
+        </w:rPr>
+        <w:t xml:space="preserve"> не менее 7 источников и составить аннотированный список (в группе)</w:t>
       </w:r>
     </w:p>
     <w:p>
@@ -876,6 +976,61 @@
         </w:rPr>
         <w:br/>
       </w:r>
+      <w:r>
+        <w:rPr>
+          <w:rFonts w:cs="Calibri"/>
+          <w:noProof/>
+          <w:color w:val="000000"/>
+        </w:rPr>
+        <w:drawing>
+          <wp:inline distT="0" distB="0" distL="0" distR="0" wp14:anchorId="64DDE524" wp14:editId="21915E6F">
+            <wp:extent cx="1809750" cy="1809750"/>
+            <wp:effectExtent l="0" t="0" r="0" b="0"/>
+            <wp:docPr id="1" name="Рисунок 1"/>
+            <wp:cNvGraphicFramePr>
+              <a:graphicFrameLocks xmlns:a="http://schemas.openxmlformats.org/drawingml/2006/main" noChangeAspect="1"/>
+            </wp:cNvGraphicFramePr>
+            <a:graphic xmlns:a="http://schemas.openxmlformats.org/drawingml/2006/main">
+              <a:graphicData uri="http://schemas.openxmlformats.org/drawingml/2006/picture">
+                <pic:pic xmlns:pic="http://schemas.openxmlformats.org/drawingml/2006/picture">
+                  <pic:nvPicPr>
+                    <pic:cNvPr id="0" name="Picture 1"/>
+                    <pic:cNvPicPr>
+                      <a:picLocks noChangeAspect="1" noChangeArrowheads="1"/>
+                    </pic:cNvPicPr>
+                  </pic:nvPicPr>
+                  <pic:blipFill>
+                    <a:blip r:embed="rId10" cstate="print">
+                      <a:extLst>
+                        <a:ext uri="{28A0092B-C50C-407E-A947-70E740481C1C}">
+                          <a14:useLocalDpi xmlns:a14="http://schemas.microsoft.com/office/drawing/2010/main" val="0"/>
+                        </a:ext>
+                      </a:extLst>
+                    </a:blip>
+                    <a:srcRect/>
+                    <a:stretch>
+                      <a:fillRect/>
+                    </a:stretch>
+                  </pic:blipFill>
+                  <pic:spPr bwMode="auto">
+                    <a:xfrm>
+                      <a:off x="0" y="0"/>
+                      <a:ext cx="1809750" cy="1809750"/>
+                    </a:xfrm>
+                    <a:prstGeom prst="rect">
+                      <a:avLst/>
+                    </a:prstGeom>
+                    <a:noFill/>
+                    <a:ln>
+                      <a:noFill/>
+                    </a:ln>
+                  </pic:spPr>
+                </pic:pic>
+              </a:graphicData>
+            </a:graphic>
+          </wp:inline>
+        </w:drawing>
+      </w:r>
     </w:p>
     <w:p>
       <w:pPr>
@@ -949,7 +1104,27 @@
           <w:sz w:val="24"/>
           <w:szCs w:val="24"/>
         </w:rPr>
-        <w:t>Примечание: Представить в виде схемы (интеллект-карта)</w:t>
+        <w:t>Примечание</w:t>
+      </w:r>
+      <w:proofErr w:type="gramStart"/>
+      <w:r>
+        <w:rPr>
+          <w:rFonts w:ascii="Times New Roman" w:eastAsia="Times New Roman" w:hAnsi="Times New Roman"/>
+          <w:color w:val="000000"/>
+          <w:sz w:val="24"/>
+          <w:szCs w:val="24"/>
+        </w:rPr>
+        <w:t>: Представить</w:t>
+      </w:r>
+      <w:proofErr w:type="gramEnd"/>
+      <w:r>
+        <w:rPr>
+          <w:rFonts w:ascii="Times New Roman" w:eastAsia="Times New Roman" w:hAnsi="Times New Roman"/>
+          <w:color w:val="000000"/>
+          <w:sz w:val="24"/>
+          <w:szCs w:val="24"/>
+        </w:rPr>
+        <w:t xml:space="preserve"> в виде схемы (интеллект-карта)</w:t>
       </w:r>
     </w:p>
     <w:p>
@@ -991,6 +1166,63 @@
           <w:szCs w:val="20"/>
         </w:rPr>
       </w:pPr>
+      <w:r>
+        <w:rPr>
+          <w:rFonts w:ascii="Times" w:eastAsia="Times" w:hAnsi="Times" w:cs="Times"/>
+          <w:b/>
+          <w:noProof/>
+          <w:sz w:val="20"/>
+          <w:szCs w:val="20"/>
+        </w:rPr>
+        <w:drawing>
+          <wp:inline distT="0" distB="0" distL="0" distR="0" wp14:anchorId="4195C5D0" wp14:editId="1DDCE3DD">
+            <wp:extent cx="1819275" cy="1819275"/>
+            <wp:effectExtent l="0" t="0" r="9525" b="9525"/>
+            <wp:docPr id="3" name="Рисунок 3"/>
+            <wp:cNvGraphicFramePr>
+              <a:graphicFrameLocks xmlns:a="http://schemas.openxmlformats.org/drawingml/2006/main" noChangeAspect="1"/>
+            </wp:cNvGraphicFramePr>
+            <a:graphic xmlns:a="http://schemas.openxmlformats.org/drawingml/2006/main">
+              <a:graphicData uri="http://schemas.openxmlformats.org/drawingml/2006/picture">
+                <pic:pic xmlns:pic="http://schemas.openxmlformats.org/drawingml/2006/picture">
+                  <pic:nvPicPr>
+                    <pic:cNvPr id="0" name="Picture 3"/>
+                    <pic:cNvPicPr>
+                      <a:picLocks noChangeAspect="1" noChangeArrowheads="1"/>
+                    </pic:cNvPicPr>
+                  </pic:nvPicPr>
+                  <pic:blipFill>
+                    <a:blip r:embed="rId11" cstate="print">
+                      <a:extLst>
+                        <a:ext uri="{28A0092B-C50C-407E-A947-70E740481C1C}">
+                          <a14:useLocalDpi xmlns:a14="http://schemas.microsoft.com/office/drawing/2010/main" val="0"/>
+                        </a:ext>
+                      </a:extLst>
+                    </a:blip>
+                    <a:srcRect/>
+                    <a:stretch>
+                      <a:fillRect/>
+                    </a:stretch>
+                  </pic:blipFill>
+                  <pic:spPr bwMode="auto">
+                    <a:xfrm>
+                      <a:off x="0" y="0"/>
+                      <a:ext cx="1819275" cy="1819275"/>
+                    </a:xfrm>
+                    <a:prstGeom prst="rect">
+                      <a:avLst/>
+                    </a:prstGeom>
+                    <a:noFill/>
+                    <a:ln>
+                      <a:noFill/>
+                    </a:ln>
+                  </pic:spPr>
+                </pic:pic>
+              </a:graphicData>
+            </a:graphic>
+          </wp:inline>
+        </w:drawing>
+      </w:r>
     </w:p>
     <w:p>
       <w:pPr>
@@ -1099,6 +1331,62 @@
           <w:szCs w:val="20"/>
         </w:rPr>
       </w:pPr>
+      <w:r>
+        <w:rPr>
+          <w:rFonts w:ascii="Times" w:eastAsia="Times" w:hAnsi="Times" w:cs="Times"/>
+          <w:noProof/>
+          <w:sz w:val="20"/>
+          <w:szCs w:val="20"/>
+        </w:rPr>
+        <w:drawing>
+          <wp:inline distT="0" distB="0" distL="0" distR="0" wp14:anchorId="6EB110E0" wp14:editId="35BCE02E">
+            <wp:extent cx="1838325" cy="1838325"/>
+            <wp:effectExtent l="0" t="0" r="9525" b="9525"/>
+            <wp:docPr id="4" name="Рисунок 4"/>
+            <wp:cNvGraphicFramePr>
+              <a:graphicFrameLocks xmlns:a="http://schemas.openxmlformats.org/drawingml/2006/main" noChangeAspect="1"/>
+            </wp:cNvGraphicFramePr>
+            <a:graphic xmlns:a="http://schemas.openxmlformats.org/drawingml/2006/main">
+              <a:graphicData uri="http://schemas.openxmlformats.org/drawingml/2006/picture">
+                <pic:pic xmlns:pic="http://schemas.openxmlformats.org/drawingml/2006/picture">
+                  <pic:nvPicPr>
+                    <pic:cNvPr id="0" name="Picture 4"/>
+                    <pic:cNvPicPr>
+                      <a:picLocks noChangeAspect="1" noChangeArrowheads="1"/>
+                    </pic:cNvPicPr>
+                  </pic:nvPicPr>
+                  <pic:blipFill>
+                    <a:blip r:embed="rId12" cstate="print">
+                      <a:extLst>
+                        <a:ext uri="{28A0092B-C50C-407E-A947-70E740481C1C}">
+                          <a14:useLocalDpi xmlns:a14="http://schemas.microsoft.com/office/drawing/2010/main" val="0"/>
+                        </a:ext>
+                      </a:extLst>
+                    </a:blip>
+                    <a:srcRect/>
+                    <a:stretch>
+                      <a:fillRect/>
+                    </a:stretch>
+                  </pic:blipFill>
+                  <pic:spPr bwMode="auto">
+                    <a:xfrm>
+                      <a:off x="0" y="0"/>
+                      <a:ext cx="1838325" cy="1838325"/>
+                    </a:xfrm>
+                    <a:prstGeom prst="rect">
+                      <a:avLst/>
+                    </a:prstGeom>
+                    <a:noFill/>
+                    <a:ln>
+                      <a:noFill/>
+                    </a:ln>
+                  </pic:spPr>
+                </pic:pic>
+              </a:graphicData>
+            </a:graphic>
+          </wp:inline>
+        </w:drawing>
+      </w:r>
     </w:p>
     <w:p>
       <w:pPr>
@@ -1131,6 +1419,7 @@
           <w:sz w:val="24"/>
           <w:szCs w:val="24"/>
         </w:rPr>
+        <w:lastRenderedPageBreak/>
         <w:t xml:space="preserve">Задание 1.4. </w:t>
       </w:r>
       <w:r>
@@ -1208,6 +1497,63 @@
           <w:szCs w:val="24"/>
         </w:rPr>
       </w:pPr>
+      <w:r>
+        <w:rPr>
+          <w:rFonts w:ascii="Times New Roman" w:eastAsia="Times New Roman" w:hAnsi="Times New Roman"/>
+          <w:noProof/>
+          <w:color w:val="000000"/>
+          <w:sz w:val="24"/>
+          <w:szCs w:val="24"/>
+        </w:rPr>
+        <w:drawing>
+          <wp:inline distT="0" distB="0" distL="0" distR="0" wp14:anchorId="37A810CD" wp14:editId="0A1DA474">
+            <wp:extent cx="1828800" cy="1828800"/>
+            <wp:effectExtent l="0" t="0" r="0" b="0"/>
+            <wp:docPr id="7" name="Рисунок 7"/>
+            <wp:cNvGraphicFramePr>
+              <a:graphicFrameLocks xmlns:a="http://schemas.openxmlformats.org/drawingml/2006/main" noChangeAspect="1"/>
+            </wp:cNvGraphicFramePr>
+            <a:graphic xmlns:a="http://schemas.openxmlformats.org/drawingml/2006/main">
+              <a:graphicData uri="http://schemas.openxmlformats.org/drawingml/2006/picture">
+                <pic:pic xmlns:pic="http://schemas.openxmlformats.org/drawingml/2006/picture">
+                  <pic:nvPicPr>
+                    <pic:cNvPr id="0" name="Picture 5"/>
+                    <pic:cNvPicPr>
+                      <a:picLocks noChangeAspect="1" noChangeArrowheads="1"/>
+                    </pic:cNvPicPr>
+                  </pic:nvPicPr>
+                  <pic:blipFill>
+                    <a:blip r:embed="rId13" cstate="print">
+                      <a:extLst>
+                        <a:ext uri="{28A0092B-C50C-407E-A947-70E740481C1C}">
+                          <a14:useLocalDpi xmlns:a14="http://schemas.microsoft.com/office/drawing/2010/main" val="0"/>
+                        </a:ext>
+                      </a:extLst>
+                    </a:blip>
+                    <a:srcRect/>
+                    <a:stretch>
+                      <a:fillRect/>
+                    </a:stretch>
+                  </pic:blipFill>
+                  <pic:spPr bwMode="auto">
+                    <a:xfrm>
+                      <a:off x="0" y="0"/>
+                      <a:ext cx="1828800" cy="1828800"/>
+                    </a:xfrm>
+                    <a:prstGeom prst="rect">
+                      <a:avLst/>
+                    </a:prstGeom>
+                    <a:noFill/>
+                    <a:ln>
+                      <a:noFill/>
+                    </a:ln>
+                  </pic:spPr>
+                </pic:pic>
+              </a:graphicData>
+            </a:graphic>
+          </wp:inline>
+        </w:drawing>
+      </w:r>
     </w:p>
     <w:p>
       <w:pPr>
@@ -1316,6 +1662,63 @@
           <w:szCs w:val="24"/>
         </w:rPr>
       </w:pPr>
+      <w:r>
+        <w:rPr>
+          <w:rFonts w:ascii="Times New Roman" w:eastAsia="Times New Roman" w:hAnsi="Times New Roman"/>
+          <w:noProof/>
+          <w:color w:val="000000"/>
+          <w:sz w:val="24"/>
+          <w:szCs w:val="24"/>
+        </w:rPr>
+        <w:drawing>
+          <wp:inline distT="0" distB="0" distL="0" distR="0" wp14:anchorId="0BB06672" wp14:editId="5C3312B3">
+            <wp:extent cx="1828800" cy="1828800"/>
+            <wp:effectExtent l="0" t="0" r="0" b="0"/>
+            <wp:docPr id="8" name="Рисунок 8"/>
+            <wp:cNvGraphicFramePr>
+              <a:graphicFrameLocks xmlns:a="http://schemas.openxmlformats.org/drawingml/2006/main" noChangeAspect="1"/>
+            </wp:cNvGraphicFramePr>
+            <a:graphic xmlns:a="http://schemas.openxmlformats.org/drawingml/2006/main">
+              <a:graphicData uri="http://schemas.openxmlformats.org/drawingml/2006/picture">
+                <pic:pic xmlns:pic="http://schemas.openxmlformats.org/drawingml/2006/picture">
+                  <pic:nvPicPr>
+                    <pic:cNvPr id="0" name="Picture 6"/>
+                    <pic:cNvPicPr>
+                      <a:picLocks noChangeAspect="1" noChangeArrowheads="1"/>
+                    </pic:cNvPicPr>
+                  </pic:nvPicPr>
+                  <pic:blipFill>
+                    <a:blip r:embed="rId14" cstate="print">
+                      <a:extLst>
+                        <a:ext uri="{28A0092B-C50C-407E-A947-70E740481C1C}">
+                          <a14:useLocalDpi xmlns:a14="http://schemas.microsoft.com/office/drawing/2010/main" val="0"/>
+                        </a:ext>
+                      </a:extLst>
+                    </a:blip>
+                    <a:srcRect/>
+                    <a:stretch>
+                      <a:fillRect/>
+                    </a:stretch>
+                  </pic:blipFill>
+                  <pic:spPr bwMode="auto">
+                    <a:xfrm>
+                      <a:off x="0" y="0"/>
+                      <a:ext cx="1828800" cy="1828800"/>
+                    </a:xfrm>
+                    <a:prstGeom prst="rect">
+                      <a:avLst/>
+                    </a:prstGeom>
+                    <a:noFill/>
+                    <a:ln>
+                      <a:noFill/>
+                    </a:ln>
+                  </pic:spPr>
+                </pic:pic>
+              </a:graphicData>
+            </a:graphic>
+          </wp:inline>
+        </w:drawing>
+      </w:r>
     </w:p>
     <w:p>
       <w:pPr>
@@ -1424,6 +1827,63 @@
           <w:szCs w:val="24"/>
         </w:rPr>
       </w:pPr>
+      <w:r>
+        <w:rPr>
+          <w:rFonts w:ascii="Times New Roman" w:eastAsia="Times New Roman" w:hAnsi="Times New Roman"/>
+          <w:noProof/>
+          <w:color w:val="000000"/>
+          <w:sz w:val="24"/>
+          <w:szCs w:val="24"/>
+        </w:rPr>
+        <w:drawing>
+          <wp:inline distT="0" distB="0" distL="0" distR="0" wp14:anchorId="374369CE" wp14:editId="40E61E2D">
+            <wp:extent cx="1819275" cy="1819275"/>
+            <wp:effectExtent l="0" t="0" r="9525" b="9525"/>
+            <wp:docPr id="9" name="Рисунок 9"/>
+            <wp:cNvGraphicFramePr>
+              <a:graphicFrameLocks xmlns:a="http://schemas.openxmlformats.org/drawingml/2006/main" noChangeAspect="1"/>
+            </wp:cNvGraphicFramePr>
+            <a:graphic xmlns:a="http://schemas.openxmlformats.org/drawingml/2006/main">
+              <a:graphicData uri="http://schemas.openxmlformats.org/drawingml/2006/picture">
+                <pic:pic xmlns:pic="http://schemas.openxmlformats.org/drawingml/2006/picture">
+                  <pic:nvPicPr>
+                    <pic:cNvPr id="0" name="Picture 7"/>
+                    <pic:cNvPicPr>
+                      <a:picLocks noChangeAspect="1" noChangeArrowheads="1"/>
+                    </pic:cNvPicPr>
+                  </pic:nvPicPr>
+                  <pic:blipFill>
+                    <a:blip r:embed="rId15" cstate="print">
+                      <a:extLst>
+                        <a:ext uri="{28A0092B-C50C-407E-A947-70E740481C1C}">
+                          <a14:useLocalDpi xmlns:a14="http://schemas.microsoft.com/office/drawing/2010/main" val="0"/>
+                        </a:ext>
+                      </a:extLst>
+                    </a:blip>
+                    <a:srcRect/>
+                    <a:stretch>
+                      <a:fillRect/>
+                    </a:stretch>
+                  </pic:blipFill>
+                  <pic:spPr bwMode="auto">
+                    <a:xfrm>
+                      <a:off x="0" y="0"/>
+                      <a:ext cx="1819275" cy="1819275"/>
+                    </a:xfrm>
+                    <a:prstGeom prst="rect">
+                      <a:avLst/>
+                    </a:prstGeom>
+                    <a:noFill/>
+                    <a:ln>
+                      <a:noFill/>
+                    </a:ln>
+                  </pic:spPr>
+                </pic:pic>
+              </a:graphicData>
+            </a:graphic>
+          </wp:inline>
+        </w:drawing>
+      </w:r>
     </w:p>
     <w:p>
       <w:pPr>
@@ -1565,6 +2025,7 @@
           <w:sz w:val="24"/>
           <w:szCs w:val="24"/>
         </w:rPr>
+        <w:lastRenderedPageBreak/>
         <w:t>QR-код задания (на GIT-репозиторий):</w:t>
       </w:r>
     </w:p>
@@ -1577,6 +2038,62 @@
           <w:szCs w:val="20"/>
         </w:rPr>
       </w:pPr>
+      <w:r>
+        <w:rPr>
+          <w:rFonts w:ascii="Times" w:eastAsia="Times" w:hAnsi="Times" w:cs="Times"/>
+          <w:noProof/>
+          <w:sz w:val="20"/>
+          <w:szCs w:val="20"/>
+        </w:rPr>
+        <w:drawing>
+          <wp:inline distT="0" distB="0" distL="0" distR="0" wp14:anchorId="132B0E74" wp14:editId="145B5877">
+            <wp:extent cx="1819275" cy="1819275"/>
+            <wp:effectExtent l="0" t="0" r="9525" b="9525"/>
+            <wp:docPr id="10" name="Рисунок 10"/>
+            <wp:cNvGraphicFramePr>
+              <a:graphicFrameLocks xmlns:a="http://schemas.openxmlformats.org/drawingml/2006/main" noChangeAspect="1"/>
+            </wp:cNvGraphicFramePr>
+            <a:graphic xmlns:a="http://schemas.openxmlformats.org/drawingml/2006/main">
+              <a:graphicData uri="http://schemas.openxmlformats.org/drawingml/2006/picture">
+                <pic:pic xmlns:pic="http://schemas.openxmlformats.org/drawingml/2006/picture">
+                  <pic:nvPicPr>
+                    <pic:cNvPr id="0" name="Picture 8"/>
+                    <pic:cNvPicPr>
+                      <a:picLocks noChangeAspect="1" noChangeArrowheads="1"/>
+                    </pic:cNvPicPr>
+                  </pic:nvPicPr>
+                  <pic:blipFill>
+                    <a:blip r:embed="rId16" cstate="print">
+                      <a:extLst>
+                        <a:ext uri="{28A0092B-C50C-407E-A947-70E740481C1C}">
+                          <a14:useLocalDpi xmlns:a14="http://schemas.microsoft.com/office/drawing/2010/main" val="0"/>
+                        </a:ext>
+                      </a:extLst>
+                    </a:blip>
+                    <a:srcRect/>
+                    <a:stretch>
+                      <a:fillRect/>
+                    </a:stretch>
+                  </pic:blipFill>
+                  <pic:spPr bwMode="auto">
+                    <a:xfrm>
+                      <a:off x="0" y="0"/>
+                      <a:ext cx="1819275" cy="1819275"/>
+                    </a:xfrm>
+                    <a:prstGeom prst="rect">
+                      <a:avLst/>
+                    </a:prstGeom>
+                    <a:noFill/>
+                    <a:ln>
+                      <a:noFill/>
+                    </a:ln>
+                  </pic:spPr>
+                </pic:pic>
+              </a:graphicData>
+            </a:graphic>
+          </wp:inline>
+        </w:drawing>
+      </w:r>
     </w:p>
     <w:p>
       <w:pPr>
@@ -1633,7 +2150,7 @@
           <w:szCs w:val="24"/>
         </w:rPr>
       </w:pPr>
-      <w:hyperlink r:id="rId10" w:anchor="/document/16/22020/bssPhr1/?of=copy-063d39f27a">
+      <w:hyperlink r:id="rId17" w:anchor="/document/16/22020/bssPhr1/?of=copy-063d39f27a">
         <w:r>
           <w:rPr>
             <w:rFonts w:ascii="Times New Roman" w:eastAsia="Times New Roman" w:hAnsi="Times New Roman"/>
@@ -1675,7 +2192,47 @@
           <w:sz w:val="24"/>
           <w:szCs w:val="24"/>
         </w:rPr>
-        <w:t>Примечание: Описать интерфейс и возможности работы с системой (текстовый документ или презентация или скринкаст)</w:t>
+        <w:t>Примечание</w:t>
+      </w:r>
+      <w:proofErr w:type="gramStart"/>
+      <w:r>
+        <w:rPr>
+          <w:rFonts w:ascii="Times New Roman" w:eastAsia="Times New Roman" w:hAnsi="Times New Roman"/>
+          <w:color w:val="000000"/>
+          <w:sz w:val="24"/>
+          <w:szCs w:val="24"/>
+        </w:rPr>
+        <w:t>: Описать</w:t>
+      </w:r>
+      <w:proofErr w:type="gramEnd"/>
+      <w:r>
+        <w:rPr>
+          <w:rFonts w:ascii="Times New Roman" w:eastAsia="Times New Roman" w:hAnsi="Times New Roman"/>
+          <w:color w:val="000000"/>
+          <w:sz w:val="24"/>
+          <w:szCs w:val="24"/>
+        </w:rPr>
+        <w:t xml:space="preserve"> интерфейс и возможности работы с системой (текстовый документ или презентация или </w:t>
+      </w:r>
+      <w:proofErr w:type="spellStart"/>
+      <w:r>
+        <w:rPr>
+          <w:rFonts w:ascii="Times New Roman" w:eastAsia="Times New Roman" w:hAnsi="Times New Roman"/>
+          <w:color w:val="000000"/>
+          <w:sz w:val="24"/>
+          <w:szCs w:val="24"/>
+        </w:rPr>
+        <w:t>скринкаст</w:t>
+      </w:r>
+      <w:proofErr w:type="spellEnd"/>
+      <w:r>
+        <w:rPr>
+          <w:rFonts w:ascii="Times New Roman" w:eastAsia="Times New Roman" w:hAnsi="Times New Roman"/>
+          <w:color w:val="000000"/>
+          <w:sz w:val="24"/>
+          <w:szCs w:val="24"/>
+        </w:rPr>
+        <w:t>)</w:t>
       </w:r>
     </w:p>
     <w:p>
@@ -1708,6 +2265,63 @@
           <w:szCs w:val="24"/>
         </w:rPr>
       </w:pPr>
+      <w:r>
+        <w:rPr>
+          <w:rFonts w:ascii="Times New Roman" w:eastAsia="Times New Roman" w:hAnsi="Times New Roman"/>
+          <w:noProof/>
+          <w:color w:val="000000"/>
+          <w:sz w:val="24"/>
+          <w:szCs w:val="24"/>
+        </w:rPr>
+        <w:drawing>
+          <wp:inline distT="0" distB="0" distL="0" distR="0" wp14:anchorId="78AD1D28" wp14:editId="1FAA5876">
+            <wp:extent cx="1838325" cy="1838325"/>
+            <wp:effectExtent l="0" t="0" r="9525" b="9525"/>
+            <wp:docPr id="11" name="Рисунок 11"/>
+            <wp:cNvGraphicFramePr>
+              <a:graphicFrameLocks xmlns:a="http://schemas.openxmlformats.org/drawingml/2006/main" noChangeAspect="1"/>
+            </wp:cNvGraphicFramePr>
+            <a:graphic xmlns:a="http://schemas.openxmlformats.org/drawingml/2006/main">
+              <a:graphicData uri="http://schemas.openxmlformats.org/drawingml/2006/picture">
+                <pic:pic xmlns:pic="http://schemas.openxmlformats.org/drawingml/2006/picture">
+                  <pic:nvPicPr>
+                    <pic:cNvPr id="0" name="Picture 9"/>
+                    <pic:cNvPicPr>
+                      <a:picLocks noChangeAspect="1" noChangeArrowheads="1"/>
+                    </pic:cNvPicPr>
+                  </pic:nvPicPr>
+                  <pic:blipFill>
+                    <a:blip r:embed="rId18" cstate="print">
+                      <a:extLst>
+                        <a:ext uri="{28A0092B-C50C-407E-A947-70E740481C1C}">
+                          <a14:useLocalDpi xmlns:a14="http://schemas.microsoft.com/office/drawing/2010/main" val="0"/>
+                        </a:ext>
+                      </a:extLst>
+                    </a:blip>
+                    <a:srcRect/>
+                    <a:stretch>
+                      <a:fillRect/>
+                    </a:stretch>
+                  </pic:blipFill>
+                  <pic:spPr bwMode="auto">
+                    <a:xfrm>
+                      <a:off x="0" y="0"/>
+                      <a:ext cx="1838325" cy="1838325"/>
+                    </a:xfrm>
+                    <a:prstGeom prst="rect">
+                      <a:avLst/>
+                    </a:prstGeom>
+                    <a:noFill/>
+                    <a:ln>
+                      <a:noFill/>
+                    </a:ln>
+                  </pic:spPr>
+                </pic:pic>
+              </a:graphicData>
+            </a:graphic>
+          </wp:inline>
+        </w:drawing>
+      </w:r>
     </w:p>
     <w:p>
       <w:pPr>
@@ -1785,7 +2399,7 @@
           <w:szCs w:val="24"/>
         </w:rPr>
       </w:pPr>
-      <w:hyperlink r:id="rId11">
+      <w:hyperlink r:id="rId19">
         <w:r>
           <w:rPr>
             <w:rFonts w:ascii="Times New Roman" w:eastAsia="Times New Roman" w:hAnsi="Times New Roman"/>
@@ -1856,6 +2470,62 @@
           <w:szCs w:val="20"/>
         </w:rPr>
       </w:pPr>
+      <w:r>
+        <w:rPr>
+          <w:rFonts w:ascii="Times" w:eastAsia="Times" w:hAnsi="Times" w:cs="Times"/>
+          <w:noProof/>
+          <w:sz w:val="20"/>
+          <w:szCs w:val="20"/>
+        </w:rPr>
+        <w:drawing>
+          <wp:inline distT="0" distB="0" distL="0" distR="0" wp14:anchorId="50A7D623" wp14:editId="6B774AA7">
+            <wp:extent cx="1828800" cy="1828800"/>
+            <wp:effectExtent l="0" t="0" r="0" b="0"/>
+            <wp:docPr id="12" name="Рисунок 12"/>
+            <wp:cNvGraphicFramePr>
+              <a:graphicFrameLocks xmlns:a="http://schemas.openxmlformats.org/drawingml/2006/main" noChangeAspect="1"/>
+            </wp:cNvGraphicFramePr>
+            <a:graphic xmlns:a="http://schemas.openxmlformats.org/drawingml/2006/main">
+              <a:graphicData uri="http://schemas.openxmlformats.org/drawingml/2006/picture">
+                <pic:pic xmlns:pic="http://schemas.openxmlformats.org/drawingml/2006/picture">
+                  <pic:nvPicPr>
+                    <pic:cNvPr id="0" name="Picture 10"/>
+                    <pic:cNvPicPr>
+                      <a:picLocks noChangeAspect="1" noChangeArrowheads="1"/>
+                    </pic:cNvPicPr>
+                  </pic:nvPicPr>
+                  <pic:blipFill>
+                    <a:blip r:embed="rId20" cstate="print">
+                      <a:extLst>
+                        <a:ext uri="{28A0092B-C50C-407E-A947-70E740481C1C}">
+                          <a14:useLocalDpi xmlns:a14="http://schemas.microsoft.com/office/drawing/2010/main" val="0"/>
+                        </a:ext>
+                      </a:extLst>
+                    </a:blip>
+                    <a:srcRect/>
+                    <a:stretch>
+                      <a:fillRect/>
+                    </a:stretch>
+                  </pic:blipFill>
+                  <pic:spPr bwMode="auto">
+                    <a:xfrm>
+                      <a:off x="0" y="0"/>
+                      <a:ext cx="1828800" cy="1828800"/>
+                    </a:xfrm>
+                    <a:prstGeom prst="rect">
+                      <a:avLst/>
+                    </a:prstGeom>
+                    <a:noFill/>
+                    <a:ln>
+                      <a:noFill/>
+                    </a:ln>
+                  </pic:spPr>
+                </pic:pic>
+              </a:graphicData>
+            </a:graphic>
+          </wp:inline>
+        </w:drawing>
+      </w:r>
     </w:p>
     <w:p>
       <w:pPr>
@@ -1930,6 +2600,7 @@
           <w:sz w:val="24"/>
           <w:szCs w:val="24"/>
         </w:rPr>
+        <w:lastRenderedPageBreak/>
         <w:t>Примечание: Алгоритм установки (текстовый документ)</w:t>
       </w:r>
     </w:p>
@@ -1938,7 +2609,7 @@
         <w:spacing w:after="0" w:line="240" w:lineRule="auto"/>
         <w:rPr>
           <w:rFonts w:ascii="Times New Roman" w:eastAsia="Times New Roman" w:hAnsi="Times New Roman"/>
-          <w:color w:val="000000"/>
+          <w:i/>
           <w:sz w:val="24"/>
           <w:szCs w:val="24"/>
         </w:rPr>
@@ -1963,6 +2634,63 @@
           <w:szCs w:val="24"/>
         </w:rPr>
       </w:pPr>
+      <w:r>
+        <w:rPr>
+          <w:rFonts w:ascii="Times New Roman" w:eastAsia="Times New Roman" w:hAnsi="Times New Roman"/>
+          <w:noProof/>
+          <w:color w:val="000000"/>
+          <w:sz w:val="24"/>
+          <w:szCs w:val="24"/>
+        </w:rPr>
+        <w:drawing>
+          <wp:inline distT="0" distB="0" distL="0" distR="0" wp14:anchorId="3C646897" wp14:editId="65FFCE21">
+            <wp:extent cx="1828800" cy="1828800"/>
+            <wp:effectExtent l="0" t="0" r="0" b="0"/>
+            <wp:docPr id="13" name="Рисунок 13"/>
+            <wp:cNvGraphicFramePr>
+              <a:graphicFrameLocks xmlns:a="http://schemas.openxmlformats.org/drawingml/2006/main" noChangeAspect="1"/>
+            </wp:cNvGraphicFramePr>
+            <a:graphic xmlns:a="http://schemas.openxmlformats.org/drawingml/2006/main">
+              <a:graphicData uri="http://schemas.openxmlformats.org/drawingml/2006/picture">
+                <pic:pic xmlns:pic="http://schemas.openxmlformats.org/drawingml/2006/picture">
+                  <pic:nvPicPr>
+                    <pic:cNvPr id="0" name="Picture 11"/>
+                    <pic:cNvPicPr>
+                      <a:picLocks noChangeAspect="1" noChangeArrowheads="1"/>
+                    </pic:cNvPicPr>
+                  </pic:nvPicPr>
+                  <pic:blipFill>
+                    <a:blip r:embed="rId21" cstate="print">
+                      <a:extLst>
+                        <a:ext uri="{28A0092B-C50C-407E-A947-70E740481C1C}">
+                          <a14:useLocalDpi xmlns:a14="http://schemas.microsoft.com/office/drawing/2010/main" val="0"/>
+                        </a:ext>
+                      </a:extLst>
+                    </a:blip>
+                    <a:srcRect/>
+                    <a:stretch>
+                      <a:fillRect/>
+                    </a:stretch>
+                  </pic:blipFill>
+                  <pic:spPr bwMode="auto">
+                    <a:xfrm>
+                      <a:off x="0" y="0"/>
+                      <a:ext cx="1828800" cy="1828800"/>
+                    </a:xfrm>
+                    <a:prstGeom prst="rect">
+                      <a:avLst/>
+                    </a:prstGeom>
+                    <a:noFill/>
+                    <a:ln>
+                      <a:noFill/>
+                    </a:ln>
+                  </pic:spPr>
+                </pic:pic>
+              </a:graphicData>
+            </a:graphic>
+          </wp:inline>
+        </w:drawing>
+      </w:r>
     </w:p>
     <w:p>
       <w:pPr>
@@ -2026,7 +2754,27 @@
           <w:szCs w:val="24"/>
         </w:rPr>
         <w:br/>
-        <w:t>Примечание: ителлект-карта</w:t>
+        <w:t xml:space="preserve">Примечание: </w:t>
+      </w:r>
+      <w:proofErr w:type="spellStart"/>
+      <w:r>
+        <w:rPr>
+          <w:rFonts w:ascii="Times New Roman" w:eastAsia="Times New Roman" w:hAnsi="Times New Roman"/>
+          <w:color w:val="000000"/>
+          <w:sz w:val="24"/>
+          <w:szCs w:val="24"/>
+        </w:rPr>
+        <w:t>ителлект</w:t>
+      </w:r>
+      <w:proofErr w:type="spellEnd"/>
+      <w:r>
+        <w:rPr>
+          <w:rFonts w:ascii="Times New Roman" w:eastAsia="Times New Roman" w:hAnsi="Times New Roman"/>
+          <w:color w:val="000000"/>
+          <w:sz w:val="24"/>
+          <w:szCs w:val="24"/>
+        </w:rPr>
+        <w:t>-карта</w:t>
       </w:r>
     </w:p>
     <w:p>
@@ -2046,37 +2794,71 @@
         </w:rPr>
         <w:t>QR-код задания (на GIT-репозиторий):</w:t>
       </w:r>
-    </w:p>
-    <w:p>
-      <w:pPr>
-        <w:spacing w:after="0" w:line="240" w:lineRule="auto"/>
-        <w:rPr>
-          <w:rFonts w:ascii="Times" w:eastAsia="Times" w:hAnsi="Times" w:cs="Times"/>
-          <w:sz w:val="20"/>
-          <w:szCs w:val="20"/>
-        </w:rPr>
-      </w:pPr>
-    </w:p>
-    <w:p>
-      <w:pPr>
-        <w:spacing w:after="0" w:line="240" w:lineRule="auto"/>
-        <w:rPr>
-          <w:rFonts w:ascii="Times" w:eastAsia="Times" w:hAnsi="Times" w:cs="Times"/>
-          <w:b/>
-          <w:sz w:val="20"/>
-          <w:szCs w:val="20"/>
-        </w:rPr>
-      </w:pPr>
-    </w:p>
-    <w:p>
-      <w:pPr>
-        <w:spacing w:after="0" w:line="240" w:lineRule="auto"/>
-        <w:rPr>
-          <w:rFonts w:ascii="Times" w:eastAsia="Times" w:hAnsi="Times" w:cs="Times"/>
-          <w:sz w:val="20"/>
-          <w:szCs w:val="20"/>
-        </w:rPr>
-      </w:pPr>
+      <w:r>
+        <w:rPr>
+          <w:rFonts w:ascii="Times New Roman" w:eastAsia="Times New Roman" w:hAnsi="Times New Roman"/>
+          <w:i/>
+          <w:sz w:val="24"/>
+          <w:szCs w:val="24"/>
+        </w:rPr>
+        <w:br/>
+      </w:r>
+      <w:r>
+        <w:rPr>
+          <w:rFonts w:ascii="Times" w:eastAsia="Times" w:hAnsi="Times" w:cs="Times"/>
+          <w:noProof/>
+          <w:sz w:val="20"/>
+          <w:szCs w:val="20"/>
+        </w:rPr>
+        <w:drawing>
+          <wp:inline distT="0" distB="0" distL="0" distR="0" wp14:anchorId="7E8A265A" wp14:editId="4873619A">
+            <wp:extent cx="1819275" cy="1819275"/>
+            <wp:effectExtent l="0" t="0" r="9525" b="9525"/>
+            <wp:docPr id="16" name="Рисунок 16"/>
+            <wp:cNvGraphicFramePr>
+              <a:graphicFrameLocks xmlns:a="http://schemas.openxmlformats.org/drawingml/2006/main" noChangeAspect="1"/>
+            </wp:cNvGraphicFramePr>
+            <a:graphic xmlns:a="http://schemas.openxmlformats.org/drawingml/2006/main">
+              <a:graphicData uri="http://schemas.openxmlformats.org/drawingml/2006/picture">
+                <pic:pic xmlns:pic="http://schemas.openxmlformats.org/drawingml/2006/picture">
+                  <pic:nvPicPr>
+                    <pic:cNvPr id="0" name="Picture 14"/>
+                    <pic:cNvPicPr>
+                      <a:picLocks noChangeAspect="1" noChangeArrowheads="1"/>
+                    </pic:cNvPicPr>
+                  </pic:nvPicPr>
+                  <pic:blipFill>
+                    <a:blip r:embed="rId22" cstate="print">
+                      <a:extLst>
+                        <a:ext uri="{28A0092B-C50C-407E-A947-70E740481C1C}">
+                          <a14:useLocalDpi xmlns:a14="http://schemas.microsoft.com/office/drawing/2010/main" val="0"/>
+                        </a:ext>
+                      </a:extLst>
+                    </a:blip>
+                    <a:srcRect/>
+                    <a:stretch>
+                      <a:fillRect/>
+                    </a:stretch>
+                  </pic:blipFill>
+                  <pic:spPr bwMode="auto">
+                    <a:xfrm>
+                      <a:off x="0" y="0"/>
+                      <a:ext cx="1819275" cy="1819275"/>
+                    </a:xfrm>
+                    <a:prstGeom prst="rect">
+                      <a:avLst/>
+                    </a:prstGeom>
+                    <a:noFill/>
+                    <a:ln>
+                      <a:noFill/>
+                    </a:ln>
+                  </pic:spPr>
+                </pic:pic>
+              </a:graphicData>
+            </a:graphic>
+          </wp:inline>
+        </w:drawing>
+      </w:r>
     </w:p>
     <w:p>
       <w:pPr>
@@ -2319,6 +3101,7 @@
           <w:sz w:val="24"/>
           <w:szCs w:val="24"/>
         </w:rPr>
+        <w:lastRenderedPageBreak/>
         <w:t xml:space="preserve">Задание 2.1. </w:t>
       </w:r>
       <w:r>
@@ -2350,7 +3133,27 @@
           <w:sz w:val="24"/>
           <w:szCs w:val="24"/>
         </w:rPr>
-        <w:t xml:space="preserve">Примечание: Представить в виде схемы (интеллект-карта) </w:t>
+        <w:t>Примечание</w:t>
+      </w:r>
+      <w:proofErr w:type="gramStart"/>
+      <w:r>
+        <w:rPr>
+          <w:rFonts w:ascii="Times New Roman" w:eastAsia="Times New Roman" w:hAnsi="Times New Roman"/>
+          <w:color w:val="000000"/>
+          <w:sz w:val="24"/>
+          <w:szCs w:val="24"/>
+        </w:rPr>
+        <w:t>: Представить</w:t>
+      </w:r>
+      <w:proofErr w:type="gramEnd"/>
+      <w:r>
+        <w:rPr>
+          <w:rFonts w:ascii="Times New Roman" w:eastAsia="Times New Roman" w:hAnsi="Times New Roman"/>
+          <w:color w:val="000000"/>
+          <w:sz w:val="24"/>
+          <w:szCs w:val="24"/>
+        </w:rPr>
+        <w:t xml:space="preserve"> в виде схемы (интеллект-карта) </w:t>
       </w:r>
     </w:p>
     <w:p>
@@ -2381,8 +3184,65 @@
           <w:color w:val="000000"/>
           <w:sz w:val="24"/>
           <w:szCs w:val="24"/>
-        </w:rPr>
-      </w:pPr>
+          <w:lang w:val="en-US"/>
+        </w:rPr>
+      </w:pPr>
+      <w:r>
+        <w:rPr>
+          <w:rFonts w:ascii="Times" w:eastAsia="Times" w:hAnsi="Times" w:cs="Times"/>
+          <w:noProof/>
+          <w:sz w:val="20"/>
+          <w:szCs w:val="20"/>
+        </w:rPr>
+        <w:drawing>
+          <wp:inline distT="0" distB="0" distL="0" distR="0" wp14:anchorId="1C258EC3" wp14:editId="67E28636">
+            <wp:extent cx="1819275" cy="1819275"/>
+            <wp:effectExtent l="0" t="0" r="9525" b="9525"/>
+            <wp:docPr id="17" name="Рисунок 17"/>
+            <wp:cNvGraphicFramePr>
+              <a:graphicFrameLocks xmlns:a="http://schemas.openxmlformats.org/drawingml/2006/main" noChangeAspect="1"/>
+            </wp:cNvGraphicFramePr>
+            <a:graphic xmlns:a="http://schemas.openxmlformats.org/drawingml/2006/main">
+              <a:graphicData uri="http://schemas.openxmlformats.org/drawingml/2006/picture">
+                <pic:pic xmlns:pic="http://schemas.openxmlformats.org/drawingml/2006/picture">
+                  <pic:nvPicPr>
+                    <pic:cNvPr id="0" name="Picture 15"/>
+                    <pic:cNvPicPr>
+                      <a:picLocks noChangeAspect="1" noChangeArrowheads="1"/>
+                    </pic:cNvPicPr>
+                  </pic:nvPicPr>
+                  <pic:blipFill>
+                    <a:blip r:embed="rId23" cstate="print">
+                      <a:extLst>
+                        <a:ext uri="{28A0092B-C50C-407E-A947-70E740481C1C}">
+                          <a14:useLocalDpi xmlns:a14="http://schemas.microsoft.com/office/drawing/2010/main" val="0"/>
+                        </a:ext>
+                      </a:extLst>
+                    </a:blip>
+                    <a:srcRect/>
+                    <a:stretch>
+                      <a:fillRect/>
+                    </a:stretch>
+                  </pic:blipFill>
+                  <pic:spPr bwMode="auto">
+                    <a:xfrm>
+                      <a:off x="0" y="0"/>
+                      <a:ext cx="1819275" cy="1819275"/>
+                    </a:xfrm>
+                    <a:prstGeom prst="rect">
+                      <a:avLst/>
+                    </a:prstGeom>
+                    <a:noFill/>
+                    <a:ln>
+                      <a:noFill/>
+                    </a:ln>
+                  </pic:spPr>
+                </pic:pic>
+              </a:graphicData>
+            </a:graphic>
+          </wp:inline>
+        </w:drawing>
+      </w:r>
     </w:p>
     <w:p>
       <w:pPr>
@@ -2500,14 +3360,72 @@
           <w:szCs w:val="20"/>
         </w:rPr>
       </w:pPr>
-    </w:p>
-    <w:p>
-      <w:pPr>
-        <w:spacing w:after="0" w:line="240" w:lineRule="auto"/>
+      <w:r>
         <w:rPr>
           <w:rFonts w:ascii="Times" w:eastAsia="Times" w:hAnsi="Times" w:cs="Times"/>
           <w:b/>
           <w:iCs/>
+          <w:noProof/>
+          <w:sz w:val="20"/>
+          <w:szCs w:val="20"/>
+        </w:rPr>
+        <w:drawing>
+          <wp:inline distT="0" distB="0" distL="0" distR="0" wp14:anchorId="75FDE8E2" wp14:editId="40AAE3C6">
+            <wp:extent cx="1828800" cy="1828800"/>
+            <wp:effectExtent l="0" t="0" r="0" b="0"/>
+            <wp:docPr id="18" name="Рисунок 18"/>
+            <wp:cNvGraphicFramePr>
+              <a:graphicFrameLocks xmlns:a="http://schemas.openxmlformats.org/drawingml/2006/main" noChangeAspect="1"/>
+            </wp:cNvGraphicFramePr>
+            <a:graphic xmlns:a="http://schemas.openxmlformats.org/drawingml/2006/main">
+              <a:graphicData uri="http://schemas.openxmlformats.org/drawingml/2006/picture">
+                <pic:pic xmlns:pic="http://schemas.openxmlformats.org/drawingml/2006/picture">
+                  <pic:nvPicPr>
+                    <pic:cNvPr id="0" name="Picture 16"/>
+                    <pic:cNvPicPr>
+                      <a:picLocks noChangeAspect="1" noChangeArrowheads="1"/>
+                    </pic:cNvPicPr>
+                  </pic:nvPicPr>
+                  <pic:blipFill>
+                    <a:blip r:embed="rId24" cstate="print">
+                      <a:extLst>
+                        <a:ext uri="{28A0092B-C50C-407E-A947-70E740481C1C}">
+                          <a14:useLocalDpi xmlns:a14="http://schemas.microsoft.com/office/drawing/2010/main" val="0"/>
+                        </a:ext>
+                      </a:extLst>
+                    </a:blip>
+                    <a:srcRect/>
+                    <a:stretch>
+                      <a:fillRect/>
+                    </a:stretch>
+                  </pic:blipFill>
+                  <pic:spPr bwMode="auto">
+                    <a:xfrm>
+                      <a:off x="0" y="0"/>
+                      <a:ext cx="1828800" cy="1828800"/>
+                    </a:xfrm>
+                    <a:prstGeom prst="rect">
+                      <a:avLst/>
+                    </a:prstGeom>
+                    <a:noFill/>
+                    <a:ln>
+                      <a:noFill/>
+                    </a:ln>
+                  </pic:spPr>
+                </pic:pic>
+              </a:graphicData>
+            </a:graphic>
+          </wp:inline>
+        </w:drawing>
+      </w:r>
+    </w:p>
+    <w:p>
+      <w:pPr>
+        <w:spacing w:after="0" w:line="240" w:lineRule="auto"/>
+        <w:rPr>
+          <w:rFonts w:ascii="Times" w:eastAsia="Times" w:hAnsi="Times" w:cs="Times"/>
+          <w:b/>
+          <w:iCs/>
           <w:sz w:val="20"/>
           <w:szCs w:val="20"/>
         </w:rPr>
@@ -2545,20 +3463,67 @@
           <w:sz w:val="24"/>
           <w:szCs w:val="24"/>
         </w:rPr>
-        <w:t>Изучить и оценить профессиональный кодекс этики ACM, IEEE Computer Society и других организаций.</w:t>
-      </w:r>
-    </w:p>
-    <w:p>
-      <w:pPr>
-        <w:spacing w:after="0" w:line="240" w:lineRule="auto"/>
-        <w:rPr>
-          <w:rFonts w:ascii="Times New Roman" w:eastAsia="Times New Roman" w:hAnsi="Times New Roman"/>
-          <w:b/>
-          <w:i/>
-          <w:color w:val="000000"/>
-          <w:sz w:val="24"/>
-          <w:szCs w:val="24"/>
-          <w:lang w:val="en-US"/>
+        <w:t xml:space="preserve">Изучить и оценить профессиональный кодекс этики ACM, IEEE </w:t>
+      </w:r>
+      <w:proofErr w:type="spellStart"/>
+      <w:r>
+        <w:rPr>
+          <w:rFonts w:ascii="Times New Roman" w:eastAsia="Times New Roman" w:hAnsi="Times New Roman"/>
+          <w:b/>
+          <w:i/>
+          <w:color w:val="000000"/>
+          <w:sz w:val="24"/>
+          <w:szCs w:val="24"/>
+        </w:rPr>
+        <w:t>Computer</w:t>
+      </w:r>
+      <w:proofErr w:type="spellEnd"/>
+      <w:r>
+        <w:rPr>
+          <w:rFonts w:ascii="Times New Roman" w:eastAsia="Times New Roman" w:hAnsi="Times New Roman"/>
+          <w:b/>
+          <w:i/>
+          <w:color w:val="000000"/>
+          <w:sz w:val="24"/>
+          <w:szCs w:val="24"/>
+        </w:rPr>
+        <w:t xml:space="preserve"> </w:t>
+      </w:r>
+      <w:proofErr w:type="spellStart"/>
+      <w:r>
+        <w:rPr>
+          <w:rFonts w:ascii="Times New Roman" w:eastAsia="Times New Roman" w:hAnsi="Times New Roman"/>
+          <w:b/>
+          <w:i/>
+          <w:color w:val="000000"/>
+          <w:sz w:val="24"/>
+          <w:szCs w:val="24"/>
+        </w:rPr>
+        <w:t>Society</w:t>
+      </w:r>
+      <w:proofErr w:type="spellEnd"/>
+      <w:r>
+        <w:rPr>
+          <w:rFonts w:ascii="Times New Roman" w:eastAsia="Times New Roman" w:hAnsi="Times New Roman"/>
+          <w:b/>
+          <w:i/>
+          <w:color w:val="000000"/>
+          <w:sz w:val="24"/>
+          <w:szCs w:val="24"/>
+        </w:rPr>
+        <w:t xml:space="preserve"> и других организаций.</w:t>
+      </w:r>
+    </w:p>
+    <w:p>
+      <w:pPr>
+        <w:spacing w:after="0" w:line="240" w:lineRule="auto"/>
+        <w:rPr>
+          <w:rFonts w:ascii="Times New Roman" w:eastAsia="Times New Roman" w:hAnsi="Times New Roman"/>
+          <w:b/>
+          <w:i/>
+          <w:color w:val="000000"/>
+          <w:sz w:val="24"/>
+          <w:szCs w:val="24"/>
         </w:rPr>
       </w:pPr>
     </w:p>
@@ -2771,6 +3736,64 @@
           <w:szCs w:val="20"/>
         </w:rPr>
       </w:pPr>
+      <w:r>
+        <w:rPr>
+          <w:rFonts w:ascii="Times" w:eastAsia="Times" w:hAnsi="Times" w:cs="Times"/>
+          <w:b/>
+          <w:noProof/>
+          <w:sz w:val="20"/>
+          <w:szCs w:val="20"/>
+        </w:rPr>
+        <w:lastRenderedPageBreak/>
+        <w:drawing>
+          <wp:inline distT="0" distB="0" distL="0" distR="0" wp14:anchorId="67C9FA0B" wp14:editId="4498D5CF">
+            <wp:extent cx="1790700" cy="1790700"/>
+            <wp:effectExtent l="0" t="0" r="0" b="0"/>
+            <wp:docPr id="19" name="Рисунок 19"/>
+            <wp:cNvGraphicFramePr>
+              <a:graphicFrameLocks xmlns:a="http://schemas.openxmlformats.org/drawingml/2006/main" noChangeAspect="1"/>
+            </wp:cNvGraphicFramePr>
+            <a:graphic xmlns:a="http://schemas.openxmlformats.org/drawingml/2006/main">
+              <a:graphicData uri="http://schemas.openxmlformats.org/drawingml/2006/picture">
+                <pic:pic xmlns:pic="http://schemas.openxmlformats.org/drawingml/2006/picture">
+                  <pic:nvPicPr>
+                    <pic:cNvPr id="0" name="Picture 17"/>
+                    <pic:cNvPicPr>
+                      <a:picLocks noChangeAspect="1" noChangeArrowheads="1"/>
+                    </pic:cNvPicPr>
+                  </pic:nvPicPr>
+                  <pic:blipFill>
+                    <a:blip r:embed="rId25" cstate="print">
+                      <a:extLst>
+                        <a:ext uri="{28A0092B-C50C-407E-A947-70E740481C1C}">
+                          <a14:useLocalDpi xmlns:a14="http://schemas.microsoft.com/office/drawing/2010/main" val="0"/>
+                        </a:ext>
+                      </a:extLst>
+                    </a:blip>
+                    <a:srcRect/>
+                    <a:stretch>
+                      <a:fillRect/>
+                    </a:stretch>
+                  </pic:blipFill>
+                  <pic:spPr bwMode="auto">
+                    <a:xfrm>
+                      <a:off x="0" y="0"/>
+                      <a:ext cx="1790700" cy="1790700"/>
+                    </a:xfrm>
+                    <a:prstGeom prst="rect">
+                      <a:avLst/>
+                    </a:prstGeom>
+                    <a:noFill/>
+                    <a:ln>
+                      <a:noFill/>
+                    </a:ln>
+                  </pic:spPr>
+                </pic:pic>
+              </a:graphicData>
+            </a:graphic>
+          </wp:inline>
+        </w:drawing>
+      </w:r>
     </w:p>
     <w:p>
       <w:pPr>
@@ -2858,7 +3881,29 @@
           <w:sz w:val="24"/>
           <w:szCs w:val="24"/>
         </w:rPr>
-        <w:t>возможность одновременного выполнения нескольких приложений (однозадачные, многозадачные), для многозадачных ОС указать вид многозадачности (вытесняющая или невытесняющая), имеется ли возможность многопоточного выполнения приложений; наличие механизмов защиты информации пользователей (одно-, или многопользовательская ОС), какими средствами производится защита информации в многопользовательских ОС (права доступа пользователей к файлам и каталогам, средства шифрования информации и т.д.); сетевые возможности ОС: тип сети, наличие специализированных функций ОС, выполняемых в сети (файл-сервер, принт-сервер, PROXY-сервер и т.д.).</w:t>
+        <w:t xml:space="preserve">возможность одновременного выполнения нескольких приложений (однозадачные, многозадачные), для многозадачных ОС указать вид многозадачности (вытесняющая или </w:t>
+      </w:r>
+      <w:proofErr w:type="spellStart"/>
+      <w:r>
+        <w:rPr>
+          <w:rFonts w:ascii="Times New Roman" w:eastAsia="Times New Roman" w:hAnsi="Times New Roman"/>
+          <w:b/>
+          <w:color w:val="000000"/>
+          <w:sz w:val="24"/>
+          <w:szCs w:val="24"/>
+        </w:rPr>
+        <w:t>невытесняющая</w:t>
+      </w:r>
+      <w:proofErr w:type="spellEnd"/>
+      <w:r>
+        <w:rPr>
+          <w:rFonts w:ascii="Times New Roman" w:eastAsia="Times New Roman" w:hAnsi="Times New Roman"/>
+          <w:b/>
+          <w:color w:val="000000"/>
+          <w:sz w:val="24"/>
+          <w:szCs w:val="24"/>
+        </w:rPr>
+        <w:t>), имеется ли возможность многопоточного выполнения приложений; наличие механизмов защиты информации пользователей (одно-, или многопользовательская ОС), какими средствами производится защита информации в многопользовательских ОС (права доступа пользователей к файлам и каталогам, средства шифрования информации и т.д.); сетевые возможности ОС: тип сети, наличие специализированных функций ОС, выполняемых в сети (файл-сервер, принт-сервер, PROXY-сервер и т.д.).</w:t>
       </w:r>
     </w:p>
     <w:p>
@@ -3096,7 +4141,29 @@
           <w:sz w:val="24"/>
           <w:szCs w:val="24"/>
         </w:rPr>
-        <w:t>модель микропроцессора; тактовая частота микропроцессора; объем и вид памяти (DIMM, RIMM, DDR и т.д.); модель системной платы; шины системной платы (ISA, VLB, PCI, AGP и т.д.); накопители на магнитных и магнитооптических дисках; модель винчестера, ёмкость, интерфейс (SCSI, ATA, Ultra-ATA); модель видеокарты, объем видеопамяти; дополнительное оборудование (модемы, сетевые адаптеры и т.д.).</w:t>
+        <w:t xml:space="preserve">модель микропроцессора; тактовая частота микропроцессора; объем и вид памяти (DIMM, RIMM, DDR и т.д.); модель системной платы; шины системной платы (ISA, VLB, PCI, AGP и т.д.); накопители на магнитных и магнитооптических дисках; модель винчестера, ёмкость, интерфейс (SCSI, ATA, </w:t>
+      </w:r>
+      <w:proofErr w:type="spellStart"/>
+      <w:r>
+        <w:rPr>
+          <w:rFonts w:ascii="Times New Roman" w:eastAsia="Times New Roman" w:hAnsi="Times New Roman"/>
+          <w:b/>
+          <w:color w:val="000000"/>
+          <w:sz w:val="24"/>
+          <w:szCs w:val="24"/>
+        </w:rPr>
+        <w:t>Ultra</w:t>
+      </w:r>
+      <w:proofErr w:type="spellEnd"/>
+      <w:r>
+        <w:rPr>
+          <w:rFonts w:ascii="Times New Roman" w:eastAsia="Times New Roman" w:hAnsi="Times New Roman"/>
+          <w:b/>
+          <w:color w:val="000000"/>
+          <w:sz w:val="24"/>
+          <w:szCs w:val="24"/>
+        </w:rPr>
+        <w:t>-ATA); модель видеокарты, объем видеопамяти; дополнительное оборудование (модемы, сетевые адаптеры и т.д.).</w:t>
       </w:r>
     </w:p>
     <w:p>
@@ -3158,6 +4225,64 @@
           <w:szCs w:val="20"/>
         </w:rPr>
       </w:pPr>
+      <w:r>
+        <w:rPr>
+          <w:rFonts w:ascii="Times" w:eastAsia="Times" w:hAnsi="Times" w:cs="Times"/>
+          <w:b/>
+          <w:noProof/>
+          <w:sz w:val="20"/>
+          <w:szCs w:val="20"/>
+        </w:rPr>
+        <w:lastRenderedPageBreak/>
+        <w:drawing>
+          <wp:inline distT="0" distB="0" distL="0" distR="0" wp14:anchorId="753882FD" wp14:editId="193050E9">
+            <wp:extent cx="1828800" cy="1828800"/>
+            <wp:effectExtent l="0" t="0" r="0" b="0"/>
+            <wp:docPr id="20" name="Рисунок 20"/>
+            <wp:cNvGraphicFramePr>
+              <a:graphicFrameLocks xmlns:a="http://schemas.openxmlformats.org/drawingml/2006/main" noChangeAspect="1"/>
+            </wp:cNvGraphicFramePr>
+            <a:graphic xmlns:a="http://schemas.openxmlformats.org/drawingml/2006/main">
+              <a:graphicData uri="http://schemas.openxmlformats.org/drawingml/2006/picture">
+                <pic:pic xmlns:pic="http://schemas.openxmlformats.org/drawingml/2006/picture">
+                  <pic:nvPicPr>
+                    <pic:cNvPr id="0" name="Picture 18"/>
+                    <pic:cNvPicPr>
+                      <a:picLocks noChangeAspect="1" noChangeArrowheads="1"/>
+                    </pic:cNvPicPr>
+                  </pic:nvPicPr>
+                  <pic:blipFill>
+                    <a:blip r:embed="rId26" cstate="print">
+                      <a:extLst>
+                        <a:ext uri="{28A0092B-C50C-407E-A947-70E740481C1C}">
+                          <a14:useLocalDpi xmlns:a14="http://schemas.microsoft.com/office/drawing/2010/main" val="0"/>
+                        </a:ext>
+                      </a:extLst>
+                    </a:blip>
+                    <a:srcRect/>
+                    <a:stretch>
+                      <a:fillRect/>
+                    </a:stretch>
+                  </pic:blipFill>
+                  <pic:spPr bwMode="auto">
+                    <a:xfrm>
+                      <a:off x="0" y="0"/>
+                      <a:ext cx="1828800" cy="1828800"/>
+                    </a:xfrm>
+                    <a:prstGeom prst="rect">
+                      <a:avLst/>
+                    </a:prstGeom>
+                    <a:noFill/>
+                    <a:ln>
+                      <a:noFill/>
+                    </a:ln>
+                  </pic:spPr>
+                </pic:pic>
+              </a:graphicData>
+            </a:graphic>
+          </wp:inline>
+        </w:drawing>
+      </w:r>
     </w:p>
     <w:p>
       <w:pPr>
@@ -3518,7 +4643,16 @@
           <w:sz w:val="28"/>
           <w:szCs w:val="28"/>
         </w:rPr>
-        <w:t>Задание выполнил ______________</w:t>
+        <w:t>Задание выполнил _____________</w:t>
+      </w:r>
+      <w:proofErr w:type="gramStart"/>
+      <w:r>
+        <w:rPr>
+          <w:rFonts w:ascii="Times New Roman" w:eastAsia="Times New Roman" w:hAnsi="Times New Roman"/>
+          <w:sz w:val="28"/>
+          <w:szCs w:val="28"/>
+        </w:rPr>
+        <w:t>_</w:t>
       </w:r>
       <w:r>
         <w:rPr>
@@ -3527,7 +4661,17 @@
           <w:szCs w:val="28"/>
           <w:u w:val="single"/>
         </w:rPr>
-        <w:t>(Моисеенко П. А.)</w:t>
+        <w:t>(</w:t>
+      </w:r>
+      <w:proofErr w:type="gramEnd"/>
+      <w:r>
+        <w:rPr>
+          <w:rFonts w:ascii="Times New Roman" w:eastAsia="Times New Roman" w:hAnsi="Times New Roman"/>
+          <w:sz w:val="28"/>
+          <w:szCs w:val="28"/>
+          <w:u w:val="single"/>
+        </w:rPr>
+        <w:t>Моисеенко П. А.)</w:t>
       </w:r>
       <w:r>
         <w:rPr>

</xml_diff>

<commit_message>
Fix the title page
Fix information about the practice leader
</commit_message>
<xml_diff>
--- a/6-semester/educational-practice/exam-report-source.docx
+++ b/6-semester/educational-practice/exam-report-source.docx
@@ -508,18 +508,16 @@
           <w:sz w:val="26"/>
           <w:szCs w:val="26"/>
         </w:rPr>
-        <w:t xml:space="preserve">Руководитель [регалии] кафедры </w:t>
-      </w:r>
-      <w:proofErr w:type="spellStart"/>
+        <w:t xml:space="preserve">Руководитель </w:t>
+      </w:r>
       <w:r>
         <w:rPr>
           <w:rFonts w:ascii="Times New Roman" w:eastAsia="Times New Roman" w:hAnsi="Times New Roman"/>
           <w:sz w:val="26"/>
           <w:szCs w:val="26"/>
         </w:rPr>
-        <w:t>ИТиЭО</w:t>
-      </w:r>
-      <w:proofErr w:type="spellEnd"/>
+        <w:t>кандидат ф.-м. наук,</w:t>
+      </w:r>
     </w:p>
     <w:p>
       <w:pPr>
@@ -531,6 +529,32 @@
           <w:szCs w:val="26"/>
         </w:rPr>
       </w:pPr>
+      <w:r>
+        <w:rPr>
+          <w:rFonts w:ascii="Times New Roman" w:eastAsia="Times New Roman" w:hAnsi="Times New Roman"/>
+          <w:sz w:val="26"/>
+          <w:szCs w:val="26"/>
+        </w:rPr>
+        <w:t>доцент</w:t>
+      </w:r>
+      <w:r>
+        <w:rPr>
+          <w:rFonts w:ascii="Times New Roman" w:eastAsia="Times New Roman" w:hAnsi="Times New Roman"/>
+          <w:sz w:val="26"/>
+          <w:szCs w:val="26"/>
+        </w:rPr>
+        <w:t xml:space="preserve"> кафедры </w:t>
+      </w:r>
+      <w:proofErr w:type="spellStart"/>
+      <w:r>
+        <w:rPr>
+          <w:rFonts w:ascii="Times New Roman" w:eastAsia="Times New Roman" w:hAnsi="Times New Roman"/>
+          <w:sz w:val="26"/>
+          <w:szCs w:val="26"/>
+        </w:rPr>
+        <w:t>ИТиЭО</w:t>
+      </w:r>
+      <w:proofErr w:type="spellEnd"/>
     </w:p>
     <w:p>
       <w:pPr>
@@ -542,77 +566,116 @@
           <w:szCs w:val="26"/>
         </w:rPr>
       </w:pPr>
+    </w:p>
+    <w:p>
+      <w:pPr>
+        <w:spacing w:after="0"/>
+        <w:jc w:val="right"/>
+        <w:rPr>
+          <w:rFonts w:ascii="Times New Roman" w:eastAsia="Times New Roman" w:hAnsi="Times New Roman"/>
+        </w:rPr>
+      </w:pPr>
       <w:r>
         <w:rPr>
           <w:rFonts w:ascii="Times New Roman" w:eastAsia="Times New Roman" w:hAnsi="Times New Roman"/>
           <w:sz w:val="26"/>
           <w:szCs w:val="26"/>
         </w:rPr>
-        <w:t>_</w:t>
-      </w:r>
-      <w:proofErr w:type="spellStart"/>
+        <w:t xml:space="preserve">____________________ </w:t>
+      </w:r>
       <w:r>
         <w:rPr>
           <w:rFonts w:ascii="Times New Roman" w:eastAsia="Times New Roman" w:hAnsi="Times New Roman"/>
           <w:sz w:val="26"/>
           <w:szCs w:val="26"/>
-          <w:u w:val="single"/>
+        </w:rPr>
+        <w:br/>
+      </w:r>
+      <w:r>
+        <w:rPr>
+          <w:rFonts w:ascii="Times New Roman" w:eastAsia="Times New Roman" w:hAnsi="Times New Roman"/>
+        </w:rPr>
+        <w:t>(</w:t>
+      </w:r>
+      <w:proofErr w:type="spellStart"/>
+      <w:r>
+        <w:rPr>
+          <w:rFonts w:ascii="Times New Roman" w:eastAsia="Times New Roman" w:hAnsi="Times New Roman"/>
         </w:rPr>
         <w:t>Шалденкова</w:t>
       </w:r>
       <w:proofErr w:type="spellEnd"/>
       <w:r>
+        <w:rPr>
+          <w:rFonts w:ascii="Times New Roman" w:eastAsia="Times New Roman" w:hAnsi="Times New Roman"/>
+        </w:rPr>
+        <w:t xml:space="preserve"> А. В.</w:t>
+      </w:r>
+      <w:r>
+        <w:rPr>
+          <w:rFonts w:ascii="Times New Roman" w:eastAsia="Times New Roman" w:hAnsi="Times New Roman"/>
+        </w:rPr>
+        <w:t>)</w:t>
+      </w:r>
+    </w:p>
+    <w:p>
+      <w:pPr>
+        <w:spacing w:after="0"/>
+        <w:jc w:val="right"/>
         <w:rPr>
           <w:rFonts w:ascii="Times New Roman" w:eastAsia="Times New Roman" w:hAnsi="Times New Roman"/>
           <w:sz w:val="26"/>
           <w:szCs w:val="26"/>
-          <w:u w:val="single"/>
-        </w:rPr>
-        <w:t xml:space="preserve"> А. В., кандидат физ.-мат. </w:t>
-      </w:r>
-      <w:r>
+        </w:rPr>
+      </w:pPr>
+    </w:p>
+    <w:p>
+      <w:pPr>
+        <w:spacing w:after="0"/>
+        <w:jc w:val="right"/>
         <w:rPr>
           <w:rFonts w:ascii="Times New Roman" w:eastAsia="Times New Roman" w:hAnsi="Times New Roman"/>
           <w:sz w:val="26"/>
           <w:szCs w:val="26"/>
-          <w:u w:val="single"/>
-        </w:rPr>
-        <w:t>н</w:t>
-      </w:r>
+        </w:rPr>
+      </w:pPr>
       <w:r>
         <w:rPr>
           <w:rFonts w:ascii="Times New Roman" w:eastAsia="Times New Roman" w:hAnsi="Times New Roman"/>
           <w:sz w:val="26"/>
           <w:szCs w:val="26"/>
-          <w:u w:val="single"/>
-        </w:rPr>
-        <w:t>аук</w:t>
-      </w:r>
-      <w:r>
+        </w:rPr>
+        <w:t>Студент 3 курса</w:t>
+      </w:r>
+    </w:p>
+    <w:p>
+      <w:pPr>
+        <w:spacing w:after="0"/>
+        <w:jc w:val="right"/>
         <w:rPr>
           <w:rFonts w:ascii="Times New Roman" w:eastAsia="Times New Roman" w:hAnsi="Times New Roman"/>
           <w:sz w:val="26"/>
           <w:szCs w:val="26"/>
-          <w:u w:val="single"/>
-        </w:rPr>
-        <w:t>,</w:t>
-      </w:r>
-      <w:r>
+        </w:rPr>
+      </w:pPr>
+    </w:p>
+    <w:p>
+      <w:pPr>
+        <w:spacing w:after="0"/>
+        <w:jc w:val="right"/>
         <w:rPr>
           <w:rFonts w:ascii="Times New Roman" w:eastAsia="Times New Roman" w:hAnsi="Times New Roman"/>
           <w:sz w:val="26"/>
           <w:szCs w:val="26"/>
-          <w:u w:val="single"/>
-        </w:rPr>
-        <w:t xml:space="preserve"> доцент</w:t>
-      </w:r>
+        </w:rPr>
+      </w:pPr>
       <w:r>
         <w:rPr>
           <w:rFonts w:ascii="Times New Roman" w:eastAsia="Times New Roman" w:hAnsi="Times New Roman"/>
           <w:sz w:val="26"/>
           <w:szCs w:val="26"/>
         </w:rPr>
-        <w:t>_</w:t>
+        <w:t>____________________</w:t>
       </w:r>
     </w:p>
     <w:p>
@@ -627,109 +690,20 @@
         <w:rPr>
           <w:rFonts w:ascii="Times New Roman" w:eastAsia="Times New Roman" w:hAnsi="Times New Roman"/>
         </w:rPr>
-        <w:t>(ФИО)</w:t>
-      </w:r>
-    </w:p>
-    <w:p>
-      <w:pPr>
-        <w:spacing w:after="0"/>
-        <w:jc w:val="right"/>
-        <w:rPr>
-          <w:rFonts w:ascii="Times New Roman" w:eastAsia="Times New Roman" w:hAnsi="Times New Roman"/>
-          <w:sz w:val="26"/>
-          <w:szCs w:val="26"/>
-        </w:rPr>
-      </w:pPr>
-    </w:p>
-    <w:p>
-      <w:pPr>
-        <w:spacing w:after="0"/>
-        <w:jc w:val="right"/>
-        <w:rPr>
-          <w:rFonts w:ascii="Times New Roman" w:eastAsia="Times New Roman" w:hAnsi="Times New Roman"/>
-          <w:sz w:val="26"/>
-          <w:szCs w:val="26"/>
-        </w:rPr>
-      </w:pPr>
-      <w:r>
-        <w:rPr>
-          <w:rFonts w:ascii="Times New Roman" w:eastAsia="Times New Roman" w:hAnsi="Times New Roman"/>
-          <w:sz w:val="26"/>
-          <w:szCs w:val="26"/>
-        </w:rPr>
-        <w:t>Студент 3 курса</w:t>
-      </w:r>
-    </w:p>
-    <w:p>
-      <w:pPr>
-        <w:spacing w:after="0"/>
-        <w:jc w:val="right"/>
-        <w:rPr>
-          <w:rFonts w:ascii="Times New Roman" w:eastAsia="Times New Roman" w:hAnsi="Times New Roman"/>
-          <w:sz w:val="26"/>
-          <w:szCs w:val="26"/>
-        </w:rPr>
-      </w:pPr>
-    </w:p>
-    <w:p>
-      <w:pPr>
-        <w:spacing w:after="0"/>
-        <w:jc w:val="right"/>
-        <w:rPr>
-          <w:rFonts w:ascii="Times New Roman" w:eastAsia="Times New Roman" w:hAnsi="Times New Roman"/>
-          <w:sz w:val="26"/>
-          <w:szCs w:val="26"/>
-        </w:rPr>
-      </w:pPr>
-      <w:r>
-        <w:rPr>
-          <w:rFonts w:ascii="Times New Roman" w:eastAsia="Times New Roman" w:hAnsi="Times New Roman"/>
-          <w:sz w:val="26"/>
-          <w:szCs w:val="26"/>
-        </w:rPr>
-        <w:t>_</w:t>
-      </w:r>
-      <w:r>
-        <w:rPr>
-          <w:rFonts w:ascii="Times New Roman" w:eastAsia="Times New Roman" w:hAnsi="Times New Roman"/>
-          <w:sz w:val="26"/>
-          <w:szCs w:val="26"/>
-          <w:u w:val="single"/>
+        <w:t>(</w:t>
+      </w:r>
+      <w:r>
+        <w:rPr>
+          <w:rFonts w:ascii="Times New Roman" w:eastAsia="Times New Roman" w:hAnsi="Times New Roman"/>
         </w:rPr>
         <w:t>Моисеенко П. А.</w:t>
       </w:r>
       <w:r>
         <w:rPr>
           <w:rFonts w:ascii="Times New Roman" w:eastAsia="Times New Roman" w:hAnsi="Times New Roman"/>
-          <w:sz w:val="26"/>
-          <w:szCs w:val="26"/>
-        </w:rPr>
-        <w:t>__</w:t>
-      </w:r>
-    </w:p>
-    <w:p>
-      <w:pPr>
-        <w:spacing w:after="0"/>
-        <w:jc w:val="right"/>
-        <w:rPr>
-          <w:rFonts w:ascii="Times New Roman" w:eastAsia="Times New Roman" w:hAnsi="Times New Roman"/>
-        </w:rPr>
-      </w:pPr>
-      <w:r>
-        <w:rPr>
-          <w:rFonts w:ascii="Times New Roman" w:eastAsia="Times New Roman" w:hAnsi="Times New Roman"/>
-        </w:rPr>
-        <w:t>(ФИО)</w:t>
-      </w:r>
-    </w:p>
-    <w:p>
-      <w:pPr>
-        <w:rPr>
-          <w:rFonts w:ascii="Times New Roman" w:eastAsia="Times New Roman" w:hAnsi="Times New Roman"/>
-          <w:sz w:val="26"/>
-          <w:szCs w:val="26"/>
-        </w:rPr>
-      </w:pPr>
+        </w:rPr>
+        <w:t>)</w:t>
+      </w:r>
     </w:p>
     <w:p>
       <w:pPr>

</xml_diff>